<commit_message>
add timepicker, colored meet table, add form-validation, update docx templates
</commit_message>
<xml_diff>
--- a/media/items_tpl.docx
+++ b/media/items_tpl.docx
@@ -287,7 +287,6 @@
     </w:p>
     <w:p>
       <w:pPr>
-        <w:spacing w:after="0"/>
         <w:rPr>
           <w:rFonts w:ascii="Times New Roman" w:hAnsi="Times New Roman" w:cs="Times New Roman"/>
           <w:sz w:val="28"/>
@@ -300,7 +299,17 @@
           <w:sz w:val="28"/>
           <w:szCs w:val="28"/>
         </w:rPr>
-        <w:t xml:space="preserve">Место проведения: </w:t>
+        <w:t>Место проведе</w:t>
+      </w:r>
+      <w:bookmarkStart w:id="0" w:name="_GoBack"/>
+      <w:bookmarkEnd w:id="0"/>
+      <w:r>
+        <w:rPr>
+          <w:rFonts w:ascii="Times New Roman" w:hAnsi="Times New Roman" w:cs="Times New Roman"/>
+          <w:sz w:val="28"/>
+          <w:szCs w:val="28"/>
+        </w:rPr>
+        <w:t xml:space="preserve">ния: </w:t>
       </w:r>
       <w:proofErr w:type="gramStart"/>
       <w:r>
@@ -329,16 +338,6 @@
         </w:rPr>
         <w:t xml:space="preserve"> }}</w:t>
       </w:r>
-    </w:p>
-    <w:p>
-      <w:pPr>
-        <w:spacing w:after="0"/>
-        <w:rPr>
-          <w:rFonts w:ascii="Times New Roman" w:hAnsi="Times New Roman" w:cs="Times New Roman"/>
-          <w:sz w:val="28"/>
-          <w:szCs w:val="28"/>
-        </w:rPr>
-      </w:pPr>
     </w:p>
     <w:tbl>
       <w:tblPr>
@@ -816,56 +815,6 @@
               <w:t>}}</w:t>
             </w:r>
           </w:p>
-          <w:p>
-            <w:pPr>
-              <w:rPr>
-                <w:rFonts w:ascii="Times New Roman" w:hAnsi="Times New Roman" w:cs="Times New Roman"/>
-                <w:sz w:val="24"/>
-                <w:szCs w:val="24"/>
-                <w:lang w:val="en-US"/>
-              </w:rPr>
-            </w:pPr>
-            <w:r>
-              <w:rPr>
-                <w:rFonts w:ascii="Times New Roman" w:hAnsi="Times New Roman" w:cs="Times New Roman"/>
-                <w:sz w:val="24"/>
-                <w:szCs w:val="24"/>
-                <w:lang w:val="en-US"/>
-              </w:rPr>
-              <w:t>{{</w:t>
-            </w:r>
-            <w:proofErr w:type="spellStart"/>
-            <w:r>
-              <w:rPr>
-                <w:rFonts w:ascii="Times New Roman" w:hAnsi="Times New Roman" w:cs="Times New Roman"/>
-                <w:sz w:val="24"/>
-                <w:szCs w:val="24"/>
-                <w:lang w:val="en-US"/>
-              </w:rPr>
-              <w:t>item.dep</w:t>
-            </w:r>
-            <w:proofErr w:type="spellEnd"/>
-            <w:r>
-              <w:rPr>
-                <w:rFonts w:ascii="Times New Roman" w:hAnsi="Times New Roman" w:cs="Times New Roman"/>
-                <w:sz w:val="24"/>
-                <w:szCs w:val="24"/>
-                <w:lang w:val="en-US"/>
-              </w:rPr>
-              <w:t>}}</w:t>
-            </w:r>
-          </w:p>
-          <w:p>
-            <w:pPr>
-              <w:rPr>
-                <w:rFonts w:ascii="Times New Roman" w:hAnsi="Times New Roman" w:cs="Times New Roman"/>
-                <w:b/>
-                <w:sz w:val="24"/>
-                <w:szCs w:val="24"/>
-                <w:lang w:val="en-US"/>
-              </w:rPr>
-            </w:pPr>
-          </w:p>
         </w:tc>
       </w:tr>
       <w:tr>
@@ -969,13 +918,13 @@
         <w:tblLook w:val="04A0" w:firstRow="1" w:lastRow="0" w:firstColumn="1" w:lastColumn="0" w:noHBand="0" w:noVBand="1"/>
       </w:tblPr>
       <w:tblGrid>
-        <w:gridCol w:w="5097"/>
-        <w:gridCol w:w="5098"/>
+        <w:gridCol w:w="4253"/>
+        <w:gridCol w:w="5942"/>
       </w:tblGrid>
       <w:tr>
         <w:tc>
           <w:tcPr>
-            <w:tcW w:w="5097" w:type="dxa"/>
+            <w:tcW w:w="4253" w:type="dxa"/>
           </w:tcPr>
           <w:p>
             <w:pPr>
@@ -1045,7 +994,7 @@
         </w:tc>
         <w:tc>
           <w:tcPr>
-            <w:tcW w:w="5098" w:type="dxa"/>
+            <w:tcW w:w="5942" w:type="dxa"/>
           </w:tcPr>
           <w:p>
             <w:pPr>
@@ -1100,18 +1049,7 @@
                 <w:szCs w:val="28"/>
                 <w:lang w:val="en-US"/>
               </w:rPr>
-              <w:t>fi</w:t>
-            </w:r>
-            <w:bookmarkStart w:id="0" w:name="_GoBack"/>
-            <w:bookmarkEnd w:id="0"/>
-            <w:r>
-              <w:rPr>
-                <w:rFonts w:ascii="Times New Roman" w:hAnsi="Times New Roman" w:cs="Times New Roman"/>
-                <w:sz w:val="28"/>
-                <w:szCs w:val="28"/>
-                <w:lang w:val="en-US"/>
-              </w:rPr>
-              <w:t>o</w:t>
+              <w:t>fio</w:t>
             </w:r>
             <w:proofErr w:type="spellEnd"/>
             <w:r>

</xml_diff>